<commit_message>
Updated Design Doc with an additional specification and Implemented all aspects of the code except the image recogniser ready for prototype code to be implemented
</commit_message>
<xml_diff>
--- a/Project Management/Research/Code Structure.docx
+++ b/Project Management/Research/Code Structure.docx
@@ -13,6 +13,7 @@
           <w:u w:val="single"/>
         </w:rPr>
       </w:pPr>
+      <w:proofErr w:type="spellStart"/>
       <w:r>
         <w:rPr>
           <w:b/>
@@ -21,7 +22,28 @@
           <w:szCs w:val="28"/>
           <w:u w:val="single"/>
         </w:rPr>
-        <w:t>Code Structure</w:t>
+        <w:t>Pack</w:t>
+      </w:r>
+      <w:r>
+        <w:rPr>
+          <w:b/>
+          <w:bCs/>
+          <w:sz w:val="28"/>
+          <w:szCs w:val="28"/>
+          <w:u w:val="single"/>
+        </w:rPr>
+        <w:t>Code</w:t>
+      </w:r>
+      <w:proofErr w:type="spellEnd"/>
+      <w:r>
+        <w:rPr>
+          <w:b/>
+          <w:bCs/>
+          <w:sz w:val="28"/>
+          <w:szCs w:val="28"/>
+          <w:u w:val="single"/>
+        </w:rPr>
+        <w:t xml:space="preserve"> Structure</w:t>
       </w:r>
     </w:p>
     <w:p>
@@ -155,7 +177,7 @@
         <w:rPr>
           <w:noProof/>
         </w:rPr>
-        <w:pict>
+        <w:pict w14:anchorId="72FEEA66">
           <v:shapetype id="_x0000_t32" coordsize="21600,21600" o:spt="32" o:oned="t" path="m,l21600,21600e" filled="f">
             <v:path arrowok="t" fillok="f" o:connecttype="none"/>
             <o:lock v:ext="edit" shapetype="t"/>
@@ -264,7 +286,7 @@
               <w:rPr>
                 <w:noProof/>
               </w:rPr>
-              <w:pict>
+              <w:pict w14:anchorId="38734BDB">
                 <v:shape id="_x0000_s1027" type="#_x0000_t32" style="position:absolute;left:0;text-align:left;margin-left:233.25pt;margin-top:12.2pt;width:.05pt;height:36pt;z-index:251659264;mso-position-horizontal-relative:text;mso-position-vertical-relative:text" o:connectortype="straight">
                   <v:stroke endarrow="block"/>
                 </v:shape>
@@ -305,7 +327,7 @@
         <w:rPr>
           <w:noProof/>
         </w:rPr>
-        <w:pict>
+        <w:pict w14:anchorId="3A31F3B0">
           <v:shape id="_x0000_s1028" type="#_x0000_t32" style="position:absolute;left:0;text-align:left;margin-left:232.5pt;margin-top:46.15pt;width:0;height:28.5pt;z-index:251660288" o:connectortype="straight">
             <v:stroke endarrow="block"/>
           </v:shape>
@@ -449,7 +471,7 @@
         <w:rPr>
           <w:noProof/>
         </w:rPr>
-        <w:pict>
+        <w:pict w14:anchorId="295E8CB1">
           <v:shape id="_x0000_s1029" type="#_x0000_t32" style="position:absolute;left:0;text-align:left;margin-left:233.25pt;margin-top:1.95pt;width:0;height:30pt;z-index:251661312;mso-position-horizontal-relative:text;mso-position-vertical-relative:text" o:connectortype="straight">
             <v:stroke endarrow="block"/>
           </v:shape>
@@ -534,9 +556,11 @@
               <w:jc w:val="center"/>
               <w:cnfStyle w:val="000000100000" w:firstRow="0" w:lastRow="0" w:firstColumn="0" w:lastColumn="0" w:oddVBand="0" w:evenVBand="0" w:oddHBand="1" w:evenHBand="0" w:firstRowFirstColumn="0" w:firstRowLastColumn="0" w:lastRowFirstColumn="0" w:lastRowLastColumn="0"/>
             </w:pPr>
+            <w:proofErr w:type="spellStart"/>
             <w:r>
               <w:t>ShrineRoom</w:t>
             </w:r>
+            <w:proofErr w:type="spellEnd"/>
           </w:p>
         </w:tc>
       </w:tr>
@@ -564,9 +588,11 @@
               <w:jc w:val="center"/>
               <w:cnfStyle w:val="000000000000" w:firstRow="0" w:lastRow="0" w:firstColumn="0" w:lastColumn="0" w:oddVBand="0" w:evenVBand="0" w:oddHBand="0" w:evenHBand="0" w:firstRowFirstColumn="0" w:firstRowLastColumn="0" w:lastRowFirstColumn="0" w:lastRowLastColumn="0"/>
             </w:pPr>
+            <w:proofErr w:type="spellStart"/>
             <w:r>
               <w:t>BarracksRoom</w:t>
             </w:r>
+            <w:proofErr w:type="spellEnd"/>
           </w:p>
         </w:tc>
       </w:tr>
@@ -579,7 +605,7 @@
         <w:rPr>
           <w:noProof/>
         </w:rPr>
-        <w:pict>
+        <w:pict w14:anchorId="2B482F67">
           <v:shape id="_x0000_s1030" type="#_x0000_t32" style="position:absolute;left:0;text-align:left;margin-left:233.3pt;margin-top:.8pt;width:0;height:19.5pt;z-index:251662336;mso-position-horizontal-relative:text;mso-position-vertical-relative:text" o:connectortype="straight">
             <v:stroke endarrow="block"/>
           </v:shape>
@@ -593,6 +619,8 @@
       <w:r>
         <w:t>The found room asset is then spawned and anchored to the scanned location</w:t>
       </w:r>
+    </w:p>
+    <w:p>
       <w:bookmarkStart w:id="0" w:name="_GoBack"/>
       <w:bookmarkEnd w:id="0"/>
     </w:p>
@@ -729,6 +757,7 @@
     <w:lsdException w:name="HTML Sample" w:semiHidden="1" w:unhideWhenUsed="1"/>
     <w:lsdException w:name="HTML Typewriter" w:semiHidden="1" w:unhideWhenUsed="1"/>
     <w:lsdException w:name="HTML Variable" w:semiHidden="1" w:unhideWhenUsed="1"/>
+    <w:lsdException w:name="Normal Table" w:semiHidden="1" w:unhideWhenUsed="1"/>
     <w:lsdException w:name="annotation subject" w:semiHidden="1" w:unhideWhenUsed="1"/>
     <w:lsdException w:name="No List" w:semiHidden="1" w:unhideWhenUsed="1"/>
     <w:lsdException w:name="Outline List 1" w:semiHidden="1" w:unhideWhenUsed="1"/>
@@ -774,9 +803,11 @@
     <w:lsdException w:name="Table Subtle 1" w:semiHidden="1" w:unhideWhenUsed="1"/>
     <w:lsdException w:name="Table Subtle 2" w:semiHidden="1" w:unhideWhenUsed="1"/>
     <w:lsdException w:name="Table Web 1" w:semiHidden="1" w:unhideWhenUsed="1"/>
+    <w:lsdException w:name="Table Web 2" w:semiHidden="1" w:unhideWhenUsed="1"/>
     <w:lsdException w:name="Table Web 3" w:semiHidden="1" w:unhideWhenUsed="1"/>
     <w:lsdException w:name="Balloon Text" w:semiHidden="1" w:unhideWhenUsed="1"/>
     <w:lsdException w:name="Table Grid" w:uiPriority="59"/>
+    <w:lsdException w:name="Table Theme" w:semiHidden="1" w:unhideWhenUsed="1"/>
     <w:lsdException w:name="Placeholder Text" w:semiHidden="1"/>
     <w:lsdException w:name="No Spacing" w:uiPriority="1" w:qFormat="1"/>
     <w:lsdException w:name="Light Shading" w:uiPriority="60"/>

</xml_diff>